<commit_message>
Bajado el Wiki Corpus
</commit_message>
<xml_diff>
--- a/Método de los coreanos para etiquetar tuits de entrenamiento.docx
+++ b/Método de los coreanos para etiquetar tuits de entrenamiento.docx
@@ -83,24 +83,14 @@
       <w:r>
         <w:t xml:space="preserve">Figura </w:t>
       </w:r>
-      <w:r>
-        <w:fldChar w:fldCharType="begin"/>
-      </w:r>
-      <w:r>
-        <w:instrText xml:space="preserve"> SEQ Figura \* ARABIC </w:instrText>
-      </w:r>
-      <w:r>
-        <w:fldChar w:fldCharType="separate"/>
-      </w:r>
-      <w:r>
-        <w:rPr>
-          <w:noProof/>
-        </w:rPr>
-        <w:t>1</w:t>
-      </w:r>
-      <w:r>
-        <w:fldChar w:fldCharType="end"/>
-      </w:r>
+      <w:fldSimple w:instr=" SEQ Figura \* ARABIC ">
+        <w:r>
+          <w:rPr>
+            <w:noProof/>
+          </w:rPr>
+          <w:t>1</w:t>
+        </w:r>
+      </w:fldSimple>
       <w:r>
         <w:t xml:space="preserve"> Arquitectura del sistema coreano</w:t>
       </w:r>
@@ -329,7 +319,256 @@
         <w:ind w:left="1068"/>
       </w:pPr>
     </w:p>
-    <w:p/>
+    <w:p>
+      <w:pPr>
+        <w:sectPr>
+          <w:pgSz w:w="11906" w:h="16838"/>
+          <w:pgMar w:top="1417" w:right="1701" w:bottom="1417" w:left="1701" w:header="720" w:footer="720" w:gutter="0"/>
+          <w:cols w:space="720"/>
+        </w:sectPr>
+      </w:pPr>
+    </w:p>
+    <w:p>
+      <w:pPr>
+        <w:pStyle w:val="Ttulo2"/>
+        <w:rPr>
+          <w:lang w:val="en-US"/>
+        </w:rPr>
+      </w:pPr>
+      <w:r>
+        <w:rPr>
+          <w:lang w:val="en-US"/>
+        </w:rPr>
+        <w:lastRenderedPageBreak/>
+        <w:t>Python y NPL.</w:t>
+      </w:r>
+    </w:p>
+    <w:p>
+      <w:pPr>
+        <w:pStyle w:val="NormalWeb"/>
+        <w:shd w:val="clear" w:color="auto" w:fill="FFFFFF"/>
+        <w:spacing w:before="0" w:beforeAutospacing="0" w:after="0" w:afterAutospacing="0"/>
+        <w:rPr>
+          <w:rFonts w:ascii="Georgia" w:hAnsi="Georgia"/>
+          <w:color w:val="444444"/>
+          <w:sz w:val="18"/>
+          <w:szCs w:val="18"/>
+          <w:lang w:val="en-US"/>
+        </w:rPr>
+      </w:pPr>
+      <w:hyperlink r:id="rId9" w:history="1">
+        <w:r>
+          <w:rPr>
+            <w:rStyle w:val="Hipervnculo"/>
+            <w:lang w:val="en-US"/>
+          </w:rPr>
+          <w:t>Pattern</w:t>
+        </w:r>
+      </w:hyperlink>
+      <w:r>
+        <w:rPr>
+          <w:lang w:val="en-US"/>
+        </w:rPr>
+        <w:t xml:space="preserve"> </w:t>
+      </w:r>
+      <w:r>
+        <w:rPr>
+          <w:rStyle w:val="big"/>
+          <w:rFonts w:ascii="Georgia" w:hAnsi="Georgia"/>
+          <w:color w:val="444444"/>
+          <w:sz w:val="23"/>
+          <w:szCs w:val="23"/>
+          <w:lang w:val="en-US"/>
+        </w:rPr>
+        <w:t>mining module for the Python programming language.</w:t>
+      </w:r>
+    </w:p>
+    <w:p>
+      <w:pPr>
+        <w:pStyle w:val="NormalWeb"/>
+        <w:shd w:val="clear" w:color="auto" w:fill="FFFFFF"/>
+        <w:spacing w:before="0" w:beforeAutospacing="0" w:after="0" w:afterAutospacing="0"/>
+        <w:rPr>
+          <w:rFonts w:ascii="Georgia" w:hAnsi="Georgia"/>
+          <w:color w:val="444444"/>
+          <w:sz w:val="18"/>
+          <w:szCs w:val="18"/>
+          <w:lang w:val="en-US"/>
+        </w:rPr>
+      </w:pPr>
+      <w:r>
+        <w:rPr>
+          <w:rStyle w:val="big"/>
+          <w:rFonts w:ascii="Georgia" w:hAnsi="Georgia"/>
+          <w:color w:val="444444"/>
+          <w:sz w:val="23"/>
+          <w:szCs w:val="23"/>
+          <w:lang w:val="en-US"/>
+        </w:rPr>
+        <w:t>It has tools for data mining (Google, Twitter and Wikipedia API, a web crawler, a HTML DOM parser), natural language processing (part-of-speech taggers, n-gram search, sentiment analysis, WordNet), machine learning (vector space model, clustering, SVM), network analysis and &lt;canvas&gt; visualization.</w:t>
+      </w:r>
+    </w:p>
+    <w:p>
+      <w:pPr>
+        <w:pStyle w:val="Descripcin"/>
+      </w:pPr>
+      <w:r>
+        <w:rPr>
+          <w:noProof/>
+        </w:rPr>
+        <w:drawing>
+          <wp:inline distT="0" distB="0" distL="0" distR="0" wp14:anchorId="732BE584" wp14:editId="7610FD59">
+            <wp:extent cx="5397500" cy="1426210"/>
+            <wp:effectExtent l="0" t="0" r="0" b="2540"/>
+            <wp:docPr id="2" name="Imagen 2"/>
+            <wp:cNvGraphicFramePr>
+              <a:graphicFrameLocks xmlns:a="http://schemas.openxmlformats.org/drawingml/2006/main" noChangeAspect="1"/>
+            </wp:cNvGraphicFramePr>
+            <a:graphic xmlns:a="http://schemas.openxmlformats.org/drawingml/2006/main">
+              <a:graphicData uri="http://schemas.openxmlformats.org/drawingml/2006/picture">
+                <pic:pic xmlns:pic="http://schemas.openxmlformats.org/drawingml/2006/picture">
+                  <pic:nvPicPr>
+                    <pic:cNvPr id="0" name="Picture 1"/>
+                    <pic:cNvPicPr>
+                      <a:picLocks noChangeAspect="1" noChangeArrowheads="1"/>
+                    </pic:cNvPicPr>
+                  </pic:nvPicPr>
+                  <pic:blipFill>
+                    <a:blip r:embed="rId10">
+                      <a:extLst>
+                        <a:ext uri="{28A0092B-C50C-407E-A947-70E740481C1C}">
+                          <a14:useLocalDpi xmlns:a14="http://schemas.microsoft.com/office/drawing/2010/main" val="0"/>
+                        </a:ext>
+                      </a:extLst>
+                    </a:blip>
+                    <a:srcRect/>
+                    <a:stretch>
+                      <a:fillRect/>
+                    </a:stretch>
+                  </pic:blipFill>
+                  <pic:spPr bwMode="auto">
+                    <a:xfrm>
+                      <a:off x="0" y="0"/>
+                      <a:ext cx="5397500" cy="1426210"/>
+                    </a:xfrm>
+                    <a:prstGeom prst="rect">
+                      <a:avLst/>
+                    </a:prstGeom>
+                    <a:noFill/>
+                    <a:ln>
+                      <a:noFill/>
+                    </a:ln>
+                  </pic:spPr>
+                </pic:pic>
+              </a:graphicData>
+            </a:graphic>
+          </wp:inline>
+        </w:drawing>
+      </w:r>
+      <w:r>
+        <w:t xml:space="preserve">Figure </w:t>
+      </w:r>
+      <w:fldSimple w:instr=" SEQ Figure \* ARABIC ">
+        <w:r>
+          <w:rPr>
+            <w:noProof/>
+          </w:rPr>
+          <w:t>1</w:t>
+        </w:r>
+      </w:fldSimple>
+      <w:r>
+        <w:t xml:space="preserve">Módulo </w:t>
+      </w:r>
+      <w:proofErr w:type="spellStart"/>
+      <w:r>
+        <w:t>Pattern</w:t>
+      </w:r>
+      <w:proofErr w:type="spellEnd"/>
+      <w:r>
+        <w:t xml:space="preserve"> de Python</w:t>
+      </w:r>
+    </w:p>
+    <w:p>
+      <w:pPr>
+        <w:rPr>
+          <w:lang w:val="en-US"/>
+        </w:rPr>
+      </w:pPr>
+      <w:r>
+        <w:rPr>
+          <w:lang w:val="en-US"/>
+        </w:rPr>
+        <w:t>NTKL</w:t>
+      </w:r>
+    </w:p>
+    <w:p>
+      <w:pPr>
+        <w:rPr>
+          <w:lang w:val="en-US"/>
+        </w:rPr>
+      </w:pPr>
+    </w:p>
+    <w:p>
+      <w:pPr>
+        <w:pStyle w:val="Ttulo2"/>
+      </w:pPr>
+      <w:proofErr w:type="spellStart"/>
+      <w:r>
+        <w:t>Corpora</w:t>
+      </w:r>
+      <w:proofErr w:type="spellEnd"/>
+      <w:r>
+        <w:t xml:space="preserve"> en español.</w:t>
+      </w:r>
+    </w:p>
+    <w:p>
+      <w:pPr>
+        <w:rPr>
+          <w:lang w:val="en-US"/>
+        </w:rPr>
+      </w:pPr>
+      <w:hyperlink r:id="rId11" w:history="1">
+        <w:r>
+          <w:rPr>
+            <w:rStyle w:val="Hipervnculo"/>
+          </w:rPr>
+          <w:t>Wiki Corpus en español</w:t>
+        </w:r>
+      </w:hyperlink>
+      <w:r>
+        <w:rPr>
+          <w:lang w:val="en-US"/>
+        </w:rPr>
+        <w:t xml:space="preserve"> </w:t>
+      </w:r>
+    </w:p>
+    <w:p>
+      <w:pPr>
+        <w:rPr>
+          <w:lang w:val="en-US"/>
+        </w:rPr>
+      </w:pPr>
+    </w:p>
+    <w:p>
+      <w:pPr>
+        <w:pStyle w:val="Ttulo2"/>
+      </w:pPr>
+      <w:r>
+        <w:t>Bases de Datos.</w:t>
+      </w:r>
+    </w:p>
+    <w:p>
+      <w:hyperlink r:id="rId12" w:history="1">
+        <w:r>
+          <w:rPr>
+            <w:rStyle w:val="Hipervnculo"/>
+          </w:rPr>
+          <w:t>https://www.hatebase.org/about</w:t>
+        </w:r>
+      </w:hyperlink>
+      <w:bookmarkStart w:id="0" w:name="_GoBack"/>
+      <w:bookmarkEnd w:id="0"/>
+    </w:p>
     <w:sectPr>
       <w:pgSz w:w="11906" w:h="16838"/>
       <w:pgMar w:top="1417" w:right="1701" w:bottom="1417" w:left="1701" w:header="720" w:footer="720" w:gutter="0"/>
@@ -396,8 +635,6 @@
           <w:t>http://www.nltk.org/book/ch05.html</w:t>
         </w:r>
       </w:hyperlink>
-      <w:bookmarkStart w:id="0" w:name="_GoBack"/>
-      <w:bookmarkEnd w:id="0"/>
     </w:p>
   </w:footnote>
 </w:footnotes>
@@ -1735,6 +1972,26 @@
       <w:u w:val="single"/>
     </w:rPr>
   </w:style>
+  <w:style w:type="paragraph" w:styleId="NormalWeb">
+    <w:name w:val="Normal (Web)"/>
+    <w:basedOn w:val="Normal"/>
+    <w:uiPriority w:val="99"/>
+    <w:semiHidden/>
+    <w:unhideWhenUsed/>
+    <w:rsid w:val="00CB3983"/>
+    <w:pPr>
+      <w:spacing w:before="100" w:beforeAutospacing="1" w:after="100" w:afterAutospacing="1"/>
+    </w:pPr>
+    <w:rPr>
+      <w:sz w:val="24"/>
+      <w:szCs w:val="24"/>
+    </w:rPr>
+  </w:style>
+  <w:style w:type="character" w:customStyle="1" w:styleId="big">
+    <w:name w:val="big"/>
+    <w:basedOn w:val="Fuentedeprrafopredeter"/>
+    <w:rsid w:val="00CB3983"/>
+  </w:style>
 </w:styles>
 </file>
 
@@ -2004,7 +2261,7 @@
 </file>
 
 <file path=customXml/itemProps1.xml><?xml version="1.0" encoding="utf-8"?>
-<ds:datastoreItem xmlns:ds="http://schemas.openxmlformats.org/officeDocument/2006/customXml" ds:itemID="{68D355C0-7AFE-496E-BAB4-F3AD8ED895E8}">
+<ds:datastoreItem xmlns:ds="http://schemas.openxmlformats.org/officeDocument/2006/customXml" ds:itemID="{442C7D58-5055-4809-BDD8-DD2DB0B6E8A5}">
   <ds:schemaRefs>
     <ds:schemaRef ds:uri="http://schemas.openxmlformats.org/officeDocument/2006/bibliography"/>
   </ds:schemaRefs>

</xml_diff>